<commit_message>
Updated the Report Doc
</commit_message>
<xml_diff>
--- a/report.docx
+++ b/report.docx
@@ -5,6 +5,7 @@
     <w:p>
       <w:pPr>
         <w:spacing w:line="480" w:lineRule="auto"/>
+        <w:jc w:val="center"/>
         <w:rPr>
           <w:rFonts w:ascii="Times New Roman" w:hAnsi="Times New Roman" w:cs="Times New Roman"/>
           <w:sz w:val="24"/>
@@ -17,64 +18,18 @@
           <w:sz w:val="24"/>
           <w:szCs w:val="24"/>
         </w:rPr>
-        <w:t xml:space="preserve">Some </w:t>
-      </w:r>
-      <w:r>
-        <w:rPr>
-          <w:rFonts w:ascii="Times New Roman" w:hAnsi="Times New Roman" w:cs="Times New Roman"/>
-          <w:sz w:val="24"/>
-          <w:szCs w:val="24"/>
-        </w:rPr>
-        <w:t>issues</w:t>
-      </w:r>
-      <w:r>
-        <w:rPr>
-          <w:rFonts w:ascii="Times New Roman" w:hAnsi="Times New Roman" w:cs="Times New Roman"/>
-          <w:sz w:val="24"/>
-          <w:szCs w:val="24"/>
-        </w:rPr>
-        <w:t xml:space="preserve"> that we noticed with the old CSCB20 website is there a quarte of whitespace on the </w:t>
-      </w:r>
-      <w:r>
-        <w:rPr>
-          <w:rFonts w:ascii="Times New Roman" w:hAnsi="Times New Roman" w:cs="Times New Roman"/>
-          <w:sz w:val="24"/>
-          <w:szCs w:val="24"/>
-        </w:rPr>
-        <w:t>right-hand</w:t>
-      </w:r>
-      <w:r>
-        <w:rPr>
-          <w:rFonts w:ascii="Times New Roman" w:hAnsi="Times New Roman" w:cs="Times New Roman"/>
-          <w:sz w:val="24"/>
-          <w:szCs w:val="24"/>
-        </w:rPr>
-        <w:t xml:space="preserve"> side of the site when you view in its full size. The header does not fully extend to the right side of the browser. All the content </w:t>
-      </w:r>
-      <w:r>
-        <w:rPr>
-          <w:rFonts w:ascii="Times New Roman" w:hAnsi="Times New Roman" w:cs="Times New Roman"/>
-          <w:sz w:val="24"/>
-          <w:szCs w:val="24"/>
-        </w:rPr>
-        <w:t>was</w:t>
-      </w:r>
-      <w:r>
-        <w:rPr>
-          <w:rFonts w:ascii="Times New Roman" w:hAnsi="Times New Roman" w:cs="Times New Roman"/>
-          <w:sz w:val="24"/>
-          <w:szCs w:val="24"/>
-        </w:rPr>
-        <w:t xml:space="preserve"> pushed to the left side of the screen. And right side was just blank. Appearance wise, it wasn't that great. Overall the design of the site is quite dull, with no icons, and just two blue rectangles as main design of the site. </w:t>
-      </w:r>
-      <w:r>
-        <w:rPr>
-          <w:rFonts w:ascii="Times New Roman" w:hAnsi="Times New Roman" w:cs="Times New Roman"/>
-          <w:sz w:val="24"/>
-          <w:szCs w:val="24"/>
-        </w:rPr>
-        <w:tab/>
-      </w:r>
+        <w:t xml:space="preserve">Development Report – Revon and </w:t>
+      </w:r>
+      <w:proofErr w:type="spellStart"/>
+      <w:r>
+        <w:rPr>
+          <w:rFonts w:ascii="Times New Roman" w:hAnsi="Times New Roman" w:cs="Times New Roman"/>
+          <w:sz w:val="24"/>
+          <w:szCs w:val="24"/>
+        </w:rPr>
+        <w:t>Dinoyan</w:t>
+      </w:r>
+      <w:proofErr w:type="spellEnd"/>
     </w:p>
     <w:p>
       <w:pPr>
@@ -91,39 +46,15 @@
           <w:sz w:val="24"/>
           <w:szCs w:val="24"/>
         </w:rPr>
-        <w:t xml:space="preserve">For our site we made sure that our icons, header, footer and information took up all the space on the page and there wasn't a consistent whitespace seen through out the whole site. We used custom icons to add style to each of the buttons. We added custom icons to because we all know that pictures worth a thousand words. </w:t>
-      </w:r>
-      <w:r>
-        <w:rPr>
-          <w:rFonts w:ascii="Times New Roman" w:hAnsi="Times New Roman" w:cs="Times New Roman"/>
-          <w:sz w:val="24"/>
-          <w:szCs w:val="24"/>
-        </w:rPr>
-        <w:t>Therefore,</w:t>
-      </w:r>
-      <w:r>
-        <w:rPr>
-          <w:rFonts w:ascii="Times New Roman" w:hAnsi="Times New Roman" w:cs="Times New Roman"/>
-          <w:sz w:val="24"/>
-          <w:szCs w:val="24"/>
-        </w:rPr>
-        <w:t xml:space="preserve"> this gives the user more info about the pages. And for our footer we used the UofT symbol and linked the CMS site through the symbol. We tried to fit all the information in just one page without the need of scrolling for user friendly. But still managed to keep the information spread out, without being squeezed </w:t>
-      </w:r>
-      <w:r>
-        <w:rPr>
-          <w:rFonts w:ascii="Times New Roman" w:hAnsi="Times New Roman" w:cs="Times New Roman"/>
-          <w:sz w:val="24"/>
-          <w:szCs w:val="24"/>
-        </w:rPr>
-        <w:t>together</w:t>
-      </w:r>
-      <w:r>
-        <w:rPr>
-          <w:rFonts w:ascii="Times New Roman" w:hAnsi="Times New Roman" w:cs="Times New Roman"/>
-          <w:sz w:val="24"/>
-          <w:szCs w:val="24"/>
-        </w:rPr>
-        <w:t>.</w:t>
+        <w:t xml:space="preserve">Some issues that we noticed with the old CSCB20 website is there a quarte of whitespace on the right-hand side of the site when you view in its full size. The header does not fully extend to the right side of the browser. All the content was pushed to the left side of the screen. And right side was just blank. Appearance wise, it wasn't that great. Overall the design of the site is quite dull, with no icons, and just two blue rectangles as main design of the site. </w:t>
+      </w:r>
+      <w:r>
+        <w:rPr>
+          <w:rFonts w:ascii="Times New Roman" w:hAnsi="Times New Roman" w:cs="Times New Roman"/>
+          <w:sz w:val="24"/>
+          <w:szCs w:val="24"/>
+        </w:rPr>
+        <w:tab/>
       </w:r>
     </w:p>
     <w:p>
@@ -141,87 +72,33 @@
           <w:sz w:val="24"/>
           <w:szCs w:val="24"/>
         </w:rPr>
-        <w:t xml:space="preserve">Some </w:t>
-      </w:r>
-      <w:r>
-        <w:rPr>
-          <w:rFonts w:ascii="Times New Roman" w:hAnsi="Times New Roman" w:cs="Times New Roman"/>
-          <w:sz w:val="24"/>
-          <w:szCs w:val="24"/>
-        </w:rPr>
-        <w:t>issues</w:t>
-      </w:r>
-      <w:r>
-        <w:rPr>
-          <w:rFonts w:ascii="Times New Roman" w:hAnsi="Times New Roman" w:cs="Times New Roman"/>
-          <w:sz w:val="24"/>
-          <w:szCs w:val="24"/>
-        </w:rPr>
-        <w:t xml:space="preserve"> that we faced when building this site was some merge conflicts that we ran into when using </w:t>
-      </w:r>
-      <w:r>
-        <w:rPr>
-          <w:rFonts w:ascii="Times New Roman" w:hAnsi="Times New Roman" w:cs="Times New Roman"/>
-          <w:sz w:val="24"/>
-          <w:szCs w:val="24"/>
-        </w:rPr>
-        <w:t>GitHub</w:t>
-      </w:r>
-      <w:r>
-        <w:rPr>
-          <w:rFonts w:ascii="Times New Roman" w:hAnsi="Times New Roman" w:cs="Times New Roman"/>
-          <w:sz w:val="24"/>
-          <w:szCs w:val="24"/>
-        </w:rPr>
-        <w:t xml:space="preserve"> to work on this </w:t>
-      </w:r>
-      <w:r>
-        <w:rPr>
-          <w:rFonts w:ascii="Times New Roman" w:hAnsi="Times New Roman" w:cs="Times New Roman"/>
-          <w:sz w:val="24"/>
-          <w:szCs w:val="24"/>
-        </w:rPr>
-        <w:t>assignment</w:t>
-      </w:r>
-      <w:r>
-        <w:rPr>
-          <w:rFonts w:ascii="Times New Roman" w:hAnsi="Times New Roman" w:cs="Times New Roman"/>
-          <w:sz w:val="24"/>
-          <w:szCs w:val="24"/>
-        </w:rPr>
-        <w:t xml:space="preserve">. We fixed this issue by, </w:t>
-      </w:r>
-      <w:r>
-        <w:rPr>
-          <w:rFonts w:ascii="Times New Roman" w:hAnsi="Times New Roman" w:cs="Times New Roman"/>
-          <w:sz w:val="24"/>
-          <w:szCs w:val="24"/>
-        </w:rPr>
-        <w:t>both</w:t>
-      </w:r>
-      <w:r>
-        <w:rPr>
-          <w:rFonts w:ascii="Times New Roman" w:hAnsi="Times New Roman" w:cs="Times New Roman"/>
-          <w:sz w:val="24"/>
-          <w:szCs w:val="24"/>
-        </w:rPr>
-        <w:t xml:space="preserve"> of us worked on different pages instead of us both working on the same HTML file. We also ran into some </w:t>
-      </w:r>
-      <w:r>
-        <w:rPr>
-          <w:rFonts w:ascii="Times New Roman" w:hAnsi="Times New Roman" w:cs="Times New Roman"/>
-          <w:sz w:val="24"/>
-          <w:szCs w:val="24"/>
-        </w:rPr>
-        <w:t>issues</w:t>
-      </w:r>
-      <w:r>
-        <w:rPr>
-          <w:rFonts w:ascii="Times New Roman" w:hAnsi="Times New Roman" w:cs="Times New Roman"/>
-          <w:sz w:val="24"/>
-          <w:szCs w:val="24"/>
-        </w:rPr>
-        <w:t xml:space="preserve"> with the footer, where some of the info would hide under the footer when you resize the page. </w:t>
+        <w:t>For our site we made sure that our icons, header, footer and information took up all the space on the page and there wasn't a consistent whitespace seen through out the whole site. We used custom icons to add style to each of the buttons. We added custom icons to because we all know that pictures worth a thousand words. Therefore, this gives the user more info about the pages. And for our footer we used the UofT symbol and linked the CMS site through the symbol. We tried to fit all the information in just one page without the need of scrolling for user friendly. But still managed to keep the information spread out, without being squeezed together.</w:t>
+      </w:r>
+      <w:r>
+        <w:rPr>
+          <w:rFonts w:ascii="Times New Roman" w:hAnsi="Times New Roman" w:cs="Times New Roman"/>
+          <w:sz w:val="24"/>
+          <w:szCs w:val="24"/>
+        </w:rPr>
+        <w:t xml:space="preserve"> </w:t>
+      </w:r>
+    </w:p>
+    <w:p>
+      <w:pPr>
+        <w:spacing w:line="480" w:lineRule="auto"/>
+        <w:rPr>
+          <w:rFonts w:ascii="Times New Roman" w:hAnsi="Times New Roman" w:cs="Times New Roman"/>
+          <w:sz w:val="24"/>
+          <w:szCs w:val="24"/>
+        </w:rPr>
+      </w:pPr>
+      <w:r>
+        <w:rPr>
+          <w:rFonts w:ascii="Times New Roman" w:hAnsi="Times New Roman" w:cs="Times New Roman"/>
+          <w:sz w:val="24"/>
+          <w:szCs w:val="24"/>
+        </w:rPr>
+        <w:t xml:space="preserve">Some issues that we faced when building this site was some merge conflicts that we ran into when using GitHub to work on this assignment. We fixed this issue by, both of us worked on different pages instead of us both working on the same HTML file. We also ran into some issues with the footer, where some of the info would hide under the footer when you resize the page. </w:t>
       </w:r>
       <w:r>
         <w:rPr>
@@ -230,12 +107,26 @@
           <w:szCs w:val="24"/>
         </w:rPr>
         <w:t xml:space="preserve">We also had troubles looking for icons that had a consistent design for the header, but we solved it by using an html icon site, that would give us an icon pack. </w:t>
+      </w:r>
+      <w:r>
+        <w:rPr>
+          <w:rFonts w:ascii="Times New Roman" w:hAnsi="Times New Roman" w:cs="Times New Roman"/>
+          <w:sz w:val="24"/>
+          <w:szCs w:val="24"/>
+        </w:rPr>
+        <w:t>We also ran into some trouble fitting in the logo into the footer, we had to mess around with the padding, margins and using floats to get the logo to fit in. We used the inspect element on our Chrome browser to see what was wrong with the positioning of the logo and what we must change to get the image to fit inside the footer</w:t>
+      </w:r>
+      <w:r>
+        <w:rPr>
+          <w:rFonts w:ascii="Times New Roman" w:hAnsi="Times New Roman" w:cs="Times New Roman"/>
+          <w:sz w:val="24"/>
+          <w:szCs w:val="24"/>
+        </w:rPr>
+        <w:t xml:space="preserve">. </w:t>
       </w:r>
       <w:bookmarkStart w:id="0" w:name="_GoBack"/>
       <w:bookmarkEnd w:id="0"/>
     </w:p>
-    <w:p/>
-    <w:p/>
     <w:sectPr>
       <w:pgSz w:w="12240" w:h="15840"/>
       <w:pgMar w:top="1440" w:right="1440" w:bottom="1440" w:left="1440" w:header="708" w:footer="708" w:gutter="0"/>

</xml_diff>